<commit_message>
New solutions for topic Methods
</commit_message>
<xml_diff>
--- a/X class/09. Regex/Задачи.docx
+++ b/X class/09. Regex/Задачи.docx
@@ -4,6 +4,7 @@
   <w:body>
     <w:p>
       <w:pPr>
+        <w:spacing w:line="240" w:lineRule="auto"/>
         <w:jc w:val="center"/>
         <w:rPr>
           <w:rFonts w:ascii="Consolas" w:hAnsi="Consolas"/>
@@ -157,6 +158,7 @@
           <w:bCs/>
           <w:i/>
           <w:iCs/>
+          <w:color w:val="0070C0"/>
           <w:sz w:val="24"/>
           <w:szCs w:val="24"/>
         </w:rPr>
@@ -208,7 +210,7 @@
           <w:sz w:val="24"/>
           <w:szCs w:val="24"/>
         </w:rPr>
-        <w:t>doma</w:t>
+        <w:t>dom</w:t>
       </w:r>
       <w:r>
         <w:rPr>
@@ -217,23 +219,11 @@
           <w:bCs/>
           <w:i/>
           <w:iCs/>
-          <w:sz w:val="24"/>
-          <w:szCs w:val="24"/>
-        </w:rPr>
-        <w:t>.</w:t>
-      </w:r>
-      <w:r>
-        <w:rPr>
-          <w:rFonts w:ascii="Consolas" w:hAnsi="Consolas"/>
-          <w:b/>
-          <w:bCs/>
-          <w:i/>
-          <w:iCs/>
-          <w:color w:val="0F9ED5" w:themeColor="accent4"/>
-          <w:sz w:val="24"/>
-          <w:szCs w:val="24"/>
-        </w:rPr>
-        <w:t>in</w:t>
+          <w:color w:val="0070C0"/>
+          <w:sz w:val="24"/>
+          <w:szCs w:val="24"/>
+        </w:rPr>
+        <w:t>.com</w:t>
       </w:r>
     </w:p>
     <w:p>

</xml_diff>